<commit_message>
Report for LW 6 done
</commit_message>
<xml_diff>
--- a/Lab6/ReportLW6.docx
+++ b/Lab6/ReportLW6.docx
@@ -1323,7 +1323,7 @@
                 <w:sz w:val="28"/>
                 <w:szCs w:val="28"/>
               </w:rPr>
-              <w:t>10</w:t>
+              <w:t>9</w:t>
             </w:r>
             <w:r>
               <w:rPr>
@@ -1421,7 +1421,7 @@
                 <w:sz w:val="28"/>
                 <w:szCs w:val="28"/>
               </w:rPr>
-              <w:t>11</w:t>
+              <w:t>10</w:t>
             </w:r>
             <w:r>
               <w:rPr>
@@ -3100,23 +3100,26 @@
         <w:spacing w:after="0" w:line="240" w:lineRule="auto"/>
         <w:jc w:val="center"/>
         <w:rPr>
+          <w:noProof/>
+        </w:rPr>
+      </w:pPr>
+      <w:r>
+        <w:rPr>
+          <w:noProof/>
+        </w:rPr>
+        <w:t xml:space="preserve"> </w:t>
+      </w:r>
+      <w:r>
+        <w:rPr>
           <w:rFonts w:ascii="Times New Roman" w:hAnsi="Times New Roman" w:cs="Times New Roman"/>
           <w:sz w:val="28"/>
           <w:szCs w:val="28"/>
         </w:rPr>
-      </w:pPr>
-      <w:r>
-        <w:rPr>
-          <w:rFonts w:ascii="Times New Roman" w:hAnsi="Times New Roman" w:cs="Times New Roman"/>
-          <w:noProof/>
-          <w:sz w:val="28"/>
-          <w:szCs w:val="28"/>
-        </w:rPr>
         <w:drawing>
-          <wp:inline distT="0" distB="0" distL="0" distR="0" wp14:anchorId="6F7A864D" wp14:editId="159E35E2">
-            <wp:extent cx="4505325" cy="2977702"/>
-            <wp:effectExtent l="0" t="0" r="0" b="0"/>
-            <wp:docPr id="8" name="Рисунок 8"/>
+          <wp:inline distT="0" distB="0" distL="0" distR="0" wp14:anchorId="5DC9BC36" wp14:editId="1F465B6E">
+            <wp:extent cx="3991532" cy="1571844"/>
+            <wp:effectExtent l="0" t="0" r="9525" b="9525"/>
+            <wp:docPr id="4" name="Рисунок 4"/>
             <wp:cNvGraphicFramePr>
               <a:graphicFrameLocks xmlns:a="http://schemas.openxmlformats.org/drawingml/2006/main" noChangeAspect="1"/>
             </wp:cNvGraphicFramePr>
@@ -3124,39 +3127,23 @@
               <a:graphicData uri="http://schemas.openxmlformats.org/drawingml/2006/picture">
                 <pic:pic xmlns:pic="http://schemas.openxmlformats.org/drawingml/2006/picture">
                   <pic:nvPicPr>
-                    <pic:cNvPr id="0" name="Picture 1"/>
-                    <pic:cNvPicPr>
-                      <a:picLocks noChangeAspect="1" noChangeArrowheads="1"/>
-                    </pic:cNvPicPr>
+                    <pic:cNvPr id="1" name=""/>
+                    <pic:cNvPicPr/>
                   </pic:nvPicPr>
-                  <pic:blipFill rotWithShape="1">
-                    <a:blip r:embed="rId8">
-                      <a:extLst>
-                        <a:ext uri="{28A0092B-C50C-407E-A947-70E740481C1C}">
-                          <a14:useLocalDpi xmlns:a14="http://schemas.microsoft.com/office/drawing/2010/main" val="0"/>
-                        </a:ext>
-                      </a:extLst>
-                    </a:blip>
-                    <a:srcRect l="3367" t="4493" r="3464" b="4698"/>
-                    <a:stretch/>
+                  <pic:blipFill>
+                    <a:blip r:embed="rId8"/>
+                    <a:stretch>
+                      <a:fillRect/>
+                    </a:stretch>
                   </pic:blipFill>
-                  <pic:spPr bwMode="auto">
+                  <pic:spPr>
                     <a:xfrm>
                       <a:off x="0" y="0"/>
-                      <a:ext cx="4526283" cy="2991554"/>
+                      <a:ext cx="3991532" cy="1571844"/>
                     </a:xfrm>
                     <a:prstGeom prst="rect">
                       <a:avLst/>
                     </a:prstGeom>
-                    <a:noFill/>
-                    <a:ln>
-                      <a:noFill/>
-                    </a:ln>
-                    <a:extLst>
-                      <a:ext uri="{53640926-AAD7-44D8-BBD7-CCE9431645EC}">
-                        <a14:shadowObscured xmlns:a14="http://schemas.microsoft.com/office/drawing/2010/main"/>
-                      </a:ext>
-                    </a:extLst>
                   </pic:spPr>
                 </pic:pic>
               </a:graphicData>
@@ -3169,7 +3156,6 @@
       <w:pPr>
         <w:spacing w:after="0" w:line="240" w:lineRule="auto"/>
         <w:jc w:val="center"/>
-        <w:textAlignment w:val="baseline"/>
         <w:rPr>
           <w:rFonts w:ascii="Times New Roman" w:eastAsia="Times New Roman" w:hAnsi="Times New Roman" w:cs="Times New Roman"/>
           <w:sz w:val="28"/>
@@ -3285,23 +3271,33 @@
         <w:jc w:val="center"/>
         <w:rPr>
           <w:rFonts w:ascii="Times New Roman" w:eastAsia="Times New Roman" w:hAnsi="Times New Roman" w:cs="Times New Roman"/>
-          <w:sz w:val="28"/>
-          <w:szCs w:val="28"/>
-        </w:rPr>
-      </w:pPr>
-      <w:r>
+          <w:noProof/>
+          <w:sz w:val="28"/>
+          <w:szCs w:val="28"/>
+        </w:rPr>
+      </w:pPr>
+    </w:p>
+    <w:p>
+      <w:pPr>
+        <w:spacing w:after="0" w:line="240" w:lineRule="auto"/>
+        <w:jc w:val="center"/>
         <w:rPr>
           <w:rFonts w:ascii="Times New Roman" w:eastAsia="Times New Roman" w:hAnsi="Times New Roman" w:cs="Times New Roman"/>
-          <w:noProof/>
-          <w:sz w:val="28"/>
-          <w:szCs w:val="28"/>
-        </w:rPr>
-        <w:lastRenderedPageBreak/>
+          <w:sz w:val="28"/>
+          <w:szCs w:val="28"/>
+        </w:rPr>
+      </w:pPr>
+      <w:r>
+        <w:rPr>
+          <w:rFonts w:ascii="Times New Roman" w:eastAsia="Times New Roman" w:hAnsi="Times New Roman" w:cs="Times New Roman"/>
+          <w:sz w:val="28"/>
+          <w:szCs w:val="28"/>
+        </w:rPr>
         <w:drawing>
-          <wp:inline distT="0" distB="0" distL="0" distR="0" wp14:anchorId="4C6CF1BA" wp14:editId="2A6DFE8C">
-            <wp:extent cx="4505325" cy="2954941"/>
+          <wp:inline distT="0" distB="0" distL="0" distR="0" wp14:anchorId="748BD5B6" wp14:editId="58F5990E">
+            <wp:extent cx="4943226" cy="1033670"/>
             <wp:effectExtent l="0" t="0" r="0" b="0"/>
-            <wp:docPr id="9" name="Рисунок 9"/>
+            <wp:docPr id="3" name="Рисунок 3"/>
             <wp:cNvGraphicFramePr>
               <a:graphicFrameLocks xmlns:a="http://schemas.openxmlformats.org/drawingml/2006/main" noChangeAspect="1"/>
             </wp:cNvGraphicFramePr>
@@ -3309,39 +3305,23 @@
               <a:graphicData uri="http://schemas.openxmlformats.org/drawingml/2006/picture">
                 <pic:pic xmlns:pic="http://schemas.openxmlformats.org/drawingml/2006/picture">
                   <pic:nvPicPr>
-                    <pic:cNvPr id="0" name="Picture 2"/>
-                    <pic:cNvPicPr>
-                      <a:picLocks noChangeAspect="1" noChangeArrowheads="1"/>
-                    </pic:cNvPicPr>
+                    <pic:cNvPr id="1" name=""/>
+                    <pic:cNvPicPr/>
                   </pic:nvPicPr>
-                  <pic:blipFill rotWithShape="1">
-                    <a:blip r:embed="rId9">
-                      <a:extLst>
-                        <a:ext uri="{28A0092B-C50C-407E-A947-70E740481C1C}">
-                          <a14:useLocalDpi xmlns:a14="http://schemas.microsoft.com/office/drawing/2010/main" val="0"/>
-                        </a:ext>
-                      </a:extLst>
-                    </a:blip>
-                    <a:srcRect l="3047" t="3783" r="2823" b="5171"/>
-                    <a:stretch/>
+                  <pic:blipFill>
+                    <a:blip r:embed="rId9"/>
+                    <a:stretch>
+                      <a:fillRect/>
+                    </a:stretch>
                   </pic:blipFill>
-                  <pic:spPr bwMode="auto">
+                  <pic:spPr>
                     <a:xfrm>
                       <a:off x="0" y="0"/>
-                      <a:ext cx="4523429" cy="2966815"/>
+                      <a:ext cx="4992919" cy="1044061"/>
                     </a:xfrm>
                     <a:prstGeom prst="rect">
                       <a:avLst/>
                     </a:prstGeom>
-                    <a:noFill/>
-                    <a:ln>
-                      <a:noFill/>
-                    </a:ln>
-                    <a:extLst>
-                      <a:ext uri="{53640926-AAD7-44D8-BBD7-CCE9431645EC}">
-                        <a14:shadowObscured xmlns:a14="http://schemas.microsoft.com/office/drawing/2010/main"/>
-                      </a:ext>
-                    </a:extLst>
                   </pic:spPr>
                 </pic:pic>
               </a:graphicData>
@@ -3448,11 +3428,12 @@
           <w:sz w:val="28"/>
           <w:szCs w:val="28"/>
         </w:rPr>
+        <w:lastRenderedPageBreak/>
         <w:drawing>
-          <wp:inline distT="0" distB="0" distL="0" distR="0" wp14:anchorId="5C52AD2B" wp14:editId="4C1636D2">
-            <wp:extent cx="4486275" cy="2961236"/>
+          <wp:inline distT="0" distB="0" distL="0" distR="0" wp14:anchorId="49F03723" wp14:editId="1F800818">
+            <wp:extent cx="5229955" cy="1409897"/>
             <wp:effectExtent l="0" t="0" r="0" b="0"/>
-            <wp:docPr id="10" name="Рисунок 10"/>
+            <wp:docPr id="2" name="Рисунок 2"/>
             <wp:cNvGraphicFramePr>
               <a:graphicFrameLocks xmlns:a="http://schemas.openxmlformats.org/drawingml/2006/main" noChangeAspect="1"/>
             </wp:cNvGraphicFramePr>
@@ -3460,39 +3441,23 @@
               <a:graphicData uri="http://schemas.openxmlformats.org/drawingml/2006/picture">
                 <pic:pic xmlns:pic="http://schemas.openxmlformats.org/drawingml/2006/picture">
                   <pic:nvPicPr>
-                    <pic:cNvPr id="0" name="Picture 3"/>
-                    <pic:cNvPicPr>
-                      <a:picLocks noChangeAspect="1" noChangeArrowheads="1"/>
-                    </pic:cNvPicPr>
+                    <pic:cNvPr id="1" name=""/>
+                    <pic:cNvPicPr/>
                   </pic:nvPicPr>
-                  <pic:blipFill rotWithShape="1">
-                    <a:blip r:embed="rId10">
-                      <a:extLst>
-                        <a:ext uri="{28A0092B-C50C-407E-A947-70E740481C1C}">
-                          <a14:useLocalDpi xmlns:a14="http://schemas.microsoft.com/office/drawing/2010/main" val="0"/>
-                        </a:ext>
-                      </a:extLst>
-                    </a:blip>
-                    <a:srcRect l="2996" t="3533" r="2943" b="4907"/>
-                    <a:stretch/>
+                  <pic:blipFill>
+                    <a:blip r:embed="rId10"/>
+                    <a:stretch>
+                      <a:fillRect/>
+                    </a:stretch>
                   </pic:blipFill>
-                  <pic:spPr bwMode="auto">
+                  <pic:spPr>
                     <a:xfrm>
                       <a:off x="0" y="0"/>
-                      <a:ext cx="4503821" cy="2972818"/>
+                      <a:ext cx="5229955" cy="1409897"/>
                     </a:xfrm>
                     <a:prstGeom prst="rect">
                       <a:avLst/>
                     </a:prstGeom>
-                    <a:noFill/>
-                    <a:ln>
-                      <a:noFill/>
-                    </a:ln>
-                    <a:extLst>
-                      <a:ext uri="{53640926-AAD7-44D8-BBD7-CCE9431645EC}">
-                        <a14:shadowObscured xmlns:a14="http://schemas.microsoft.com/office/drawing/2010/main"/>
-                      </a:ext>
-                    </a:extLst>
                   </pic:spPr>
                 </pic:pic>
               </a:graphicData>
@@ -3568,7 +3533,7 @@
           <w:sz w:val="28"/>
           <w:szCs w:val="28"/>
         </w:rPr>
-        <w:t>Сервер в свою очередь также отображает данные о том, что от него файл был отправлен клиенту</w:t>
+        <w:t>Также отправка файлов клиенту фиксируется на стороне сервера</w:t>
       </w:r>
       <w:r>
         <w:rPr>
@@ -3576,7 +3541,7 @@
           <w:sz w:val="28"/>
           <w:szCs w:val="28"/>
         </w:rPr>
-        <w:t xml:space="preserve">. Результат </w:t>
+        <w:t xml:space="preserve">. </w:t>
       </w:r>
       <w:r>
         <w:rPr>
@@ -3584,7 +3549,7 @@
           <w:sz w:val="28"/>
           <w:szCs w:val="28"/>
         </w:rPr>
-        <w:t xml:space="preserve">отправки файлов от сервера </w:t>
+        <w:t>Фиксация результатов</w:t>
       </w:r>
       <w:r>
         <w:rPr>
@@ -3592,7 +3557,39 @@
           <w:sz w:val="28"/>
           <w:szCs w:val="28"/>
         </w:rPr>
-        <w:t>представлен на рисунке 3.4.</w:t>
+        <w:t xml:space="preserve"> </w:t>
+      </w:r>
+      <w:r>
+        <w:rPr>
+          <w:rFonts w:ascii="Times New Roman" w:eastAsia="Times New Roman" w:hAnsi="Times New Roman" w:cs="Times New Roman"/>
+          <w:sz w:val="28"/>
+          <w:szCs w:val="28"/>
+        </w:rPr>
+        <w:t>отправки</w:t>
+      </w:r>
+      <w:r>
+        <w:rPr>
+          <w:rFonts w:ascii="Times New Roman" w:eastAsia="Times New Roman" w:hAnsi="Times New Roman" w:cs="Times New Roman"/>
+          <w:sz w:val="28"/>
+          <w:szCs w:val="28"/>
+        </w:rPr>
+        <w:t xml:space="preserve"> файлов от сервера представлен на рисунке 3.</w:t>
+      </w:r>
+      <w:r>
+        <w:rPr>
+          <w:rFonts w:ascii="Times New Roman" w:eastAsia="Times New Roman" w:hAnsi="Times New Roman" w:cs="Times New Roman"/>
+          <w:sz w:val="28"/>
+          <w:szCs w:val="28"/>
+        </w:rPr>
+        <w:t>4</w:t>
+      </w:r>
+      <w:r>
+        <w:rPr>
+          <w:rFonts w:ascii="Times New Roman" w:eastAsia="Times New Roman" w:hAnsi="Times New Roman" w:cs="Times New Roman"/>
+          <w:sz w:val="28"/>
+          <w:szCs w:val="28"/>
+        </w:rPr>
+        <w:t>.</w:t>
       </w:r>
     </w:p>
     <w:p>
@@ -3618,17 +3615,16 @@
       </w:pPr>
       <w:r>
         <w:rPr>
-          <w:rFonts w:ascii="Times New Roman" w:eastAsia="Times New Roman" w:hAnsi="Times New Roman" w:cs="Times New Roman"/>
+          <w:rFonts w:ascii="Times New Roman" w:hAnsi="Times New Roman" w:cs="Times New Roman"/>
           <w:noProof/>
           <w:sz w:val="28"/>
           <w:szCs w:val="28"/>
         </w:rPr>
-        <w:lastRenderedPageBreak/>
         <w:drawing>
-          <wp:inline distT="0" distB="0" distL="0" distR="0" wp14:anchorId="3A6B5771" wp14:editId="2229F98D">
-            <wp:extent cx="4543425" cy="2979678"/>
+          <wp:inline distT="0" distB="0" distL="0" distR="0" wp14:anchorId="2ED12AB2" wp14:editId="295FBC11">
+            <wp:extent cx="4344006" cy="1124107"/>
             <wp:effectExtent l="0" t="0" r="0" b="0"/>
-            <wp:docPr id="11" name="Рисунок 11"/>
+            <wp:docPr id="1" name="Рисунок 1"/>
             <wp:cNvGraphicFramePr>
               <a:graphicFrameLocks xmlns:a="http://schemas.openxmlformats.org/drawingml/2006/main" noChangeAspect="1"/>
             </wp:cNvGraphicFramePr>
@@ -3636,39 +3632,23 @@
               <a:graphicData uri="http://schemas.openxmlformats.org/drawingml/2006/picture">
                 <pic:pic xmlns:pic="http://schemas.openxmlformats.org/drawingml/2006/picture">
                   <pic:nvPicPr>
-                    <pic:cNvPr id="0" name="Picture 4"/>
-                    <pic:cNvPicPr>
-                      <a:picLocks noChangeAspect="1" noChangeArrowheads="1"/>
-                    </pic:cNvPicPr>
+                    <pic:cNvPr id="1" name=""/>
+                    <pic:cNvPicPr/>
                   </pic:nvPicPr>
-                  <pic:blipFill rotWithShape="1">
-                    <a:blip r:embed="rId11">
-                      <a:extLst>
-                        <a:ext uri="{28A0092B-C50C-407E-A947-70E740481C1C}">
-                          <a14:useLocalDpi xmlns:a14="http://schemas.microsoft.com/office/drawing/2010/main" val="0"/>
-                        </a:ext>
-                      </a:extLst>
-                    </a:blip>
-                    <a:srcRect l="2887" t="4257" r="3464" b="5170"/>
-                    <a:stretch/>
+                  <pic:blipFill>
+                    <a:blip r:embed="rId11"/>
+                    <a:stretch>
+                      <a:fillRect/>
+                    </a:stretch>
                   </pic:blipFill>
-                  <pic:spPr bwMode="auto">
+                  <pic:spPr>
                     <a:xfrm>
                       <a:off x="0" y="0"/>
-                      <a:ext cx="4554135" cy="2986702"/>
+                      <a:ext cx="4344006" cy="1124107"/>
                     </a:xfrm>
                     <a:prstGeom prst="rect">
                       <a:avLst/>
                     </a:prstGeom>
-                    <a:noFill/>
-                    <a:ln>
-                      <a:noFill/>
-                    </a:ln>
-                    <a:extLst>
-                      <a:ext uri="{53640926-AAD7-44D8-BBD7-CCE9431645EC}">
-                        <a14:shadowObscured xmlns:a14="http://schemas.microsoft.com/office/drawing/2010/main"/>
-                      </a:ext>
-                    </a:extLst>
                   </pic:spPr>
                 </pic:pic>
               </a:graphicData>
@@ -3704,7 +3684,7 @@
           <w:sz w:val="28"/>
           <w:szCs w:val="28"/>
         </w:rPr>
-        <w:t xml:space="preserve">Рисунок 3.4 – Результат </w:t>
+        <w:t>Рисунок 3.</w:t>
       </w:r>
       <w:r>
         <w:rPr>
@@ -3712,13 +3692,37 @@
           <w:sz w:val="28"/>
           <w:szCs w:val="28"/>
         </w:rPr>
-        <w:t>отправки файла от сервера</w:t>
-      </w:r>
-    </w:p>
-    <w:p>
-      <w:pPr>
-        <w:spacing w:after="0" w:line="240" w:lineRule="auto"/>
-        <w:jc w:val="center"/>
+        <w:t>4</w:t>
+      </w:r>
+      <w:r>
+        <w:rPr>
+          <w:rFonts w:ascii="Times New Roman" w:eastAsia="Times New Roman" w:hAnsi="Times New Roman" w:cs="Times New Roman"/>
+          <w:sz w:val="28"/>
+          <w:szCs w:val="28"/>
+        </w:rPr>
+        <w:t xml:space="preserve"> – </w:t>
+      </w:r>
+      <w:r>
+        <w:rPr>
+          <w:rFonts w:ascii="Times New Roman" w:eastAsia="Times New Roman" w:hAnsi="Times New Roman" w:cs="Times New Roman"/>
+          <w:sz w:val="28"/>
+          <w:szCs w:val="28"/>
+        </w:rPr>
+        <w:t>Отправка</w:t>
+      </w:r>
+      <w:r>
+        <w:rPr>
+          <w:rFonts w:ascii="Times New Roman" w:eastAsia="Times New Roman" w:hAnsi="Times New Roman" w:cs="Times New Roman"/>
+          <w:sz w:val="28"/>
+          <w:szCs w:val="28"/>
+        </w:rPr>
+        <w:t xml:space="preserve"> файлов от сервера</w:t>
+      </w:r>
+    </w:p>
+    <w:p>
+      <w:pPr>
+        <w:spacing w:after="0" w:line="240" w:lineRule="auto"/>
+        <w:jc w:val="both"/>
         <w:rPr>
           <w:rFonts w:ascii="Times New Roman" w:eastAsia="Times New Roman" w:hAnsi="Times New Roman" w:cs="Times New Roman"/>
           <w:sz w:val="28"/>
@@ -3984,7 +3988,7 @@
           <w:sz w:val="28"/>
           <w:szCs w:val="28"/>
         </w:rPr>
-        <w:t>2</w:t>
+        <w:t>3</w:t>
       </w:r>
       <w:r>
         <w:rPr>
@@ -4142,7 +4146,7 @@
           <w:sz w:val="28"/>
           <w:szCs w:val="28"/>
         </w:rPr>
-        <w:t>2</w:t>
+        <w:t>3</w:t>
       </w:r>
       <w:r>
         <w:rPr>
@@ -4267,7 +4271,7 @@
           <w:sz w:val="28"/>
           <w:szCs w:val="28"/>
         </w:rPr>
-        <w:t>2</w:t>
+        <w:t>3</w:t>
       </w:r>
       <w:r>
         <w:rPr>

</xml_diff>